<commit_message>
Fixed minor issues with the application-overview document.
</commit_message>
<xml_diff>
--- a/doc/application-overview.docx
+++ b/doc/application-overview.docx
@@ -66,7 +66,31 @@
           <w:sz w:val="40"/>
           <w:szCs w:val="40"/>
         </w:rPr>
-        <w:t>Mobile Web ohmage Client</w:t>
+        <w:t xml:space="preserve">Mobile Web </w:t>
+      </w:r>
+      <w:proofErr w:type="spellStart"/>
+      <w:r>
+        <w:rPr>
+          <w:rFonts w:cs="Times New Roman"/>
+          <w:b/>
+          <w:bCs/>
+          <w:color w:val="000000"/>
+          <w:sz w:val="40"/>
+          <w:szCs w:val="40"/>
+        </w:rPr>
+        <w:t>ohmage</w:t>
+      </w:r>
+      <w:proofErr w:type="spellEnd"/>
+      <w:r>
+        <w:rPr>
+          <w:rFonts w:cs="Times New Roman"/>
+          <w:b/>
+          <w:bCs/>
+          <w:color w:val="000000"/>
+          <w:sz w:val="40"/>
+          <w:szCs w:val="40"/>
+        </w:rPr>
+        <w:t xml:space="preserve"> Client</w:t>
       </w:r>
     </w:p>
     <w:p>
@@ -428,7 +452,7 @@
           <w:r>
             <w:fldChar w:fldCharType="separate"/>
           </w:r>
-          <w:hyperlink w:anchor="_Toc328689199" w:history="1">
+          <w:hyperlink w:anchor="_Toc329038159" w:history="1">
             <w:r>
               <w:rPr>
                 <w:rStyle w:val="Hyperlink"/>
@@ -455,7 +479,7 @@
                 <w:noProof/>
                 <w:webHidden/>
               </w:rPr>
-              <w:instrText xml:space="preserve"> PAGEREF _Toc328689199 \h </w:instrText>
+              <w:instrText xml:space="preserve"> PAGEREF _Toc329038159 \h </w:instrText>
             </w:r>
             <w:r>
               <w:rPr>
@@ -497,7 +521,7 @@
               <w:noProof/>
             </w:rPr>
           </w:pPr>
-          <w:hyperlink w:anchor="_Toc328689200" w:history="1">
+          <w:hyperlink w:anchor="_Toc329038160" w:history="1">
             <w:r>
               <w:rPr>
                 <w:rStyle w:val="Hyperlink"/>
@@ -524,7 +548,7 @@
                 <w:noProof/>
                 <w:webHidden/>
               </w:rPr>
-              <w:instrText xml:space="preserve"> PAGEREF _Toc328689200 \h </w:instrText>
+              <w:instrText xml:space="preserve"> PAGEREF _Toc329038160 \h </w:instrText>
             </w:r>
             <w:r>
               <w:rPr>
@@ -566,7 +590,7 @@
               <w:noProof/>
             </w:rPr>
           </w:pPr>
-          <w:hyperlink w:anchor="_Toc328689201" w:history="1">
+          <w:hyperlink w:anchor="_Toc329038161" w:history="1">
             <w:r>
               <w:rPr>
                 <w:rStyle w:val="Hyperlink"/>
@@ -593,7 +617,7 @@
                 <w:noProof/>
                 <w:webHidden/>
               </w:rPr>
-              <w:instrText xml:space="preserve"> PAGEREF _Toc328689201 \h </w:instrText>
+              <w:instrText xml:space="preserve"> PAGEREF _Toc329038161 \h </w:instrText>
             </w:r>
             <w:r>
               <w:rPr>
@@ -635,7 +659,7 @@
               <w:noProof/>
             </w:rPr>
           </w:pPr>
-          <w:hyperlink w:anchor="_Toc328689202" w:history="1">
+          <w:hyperlink w:anchor="_Toc329038162" w:history="1">
             <w:r>
               <w:rPr>
                 <w:rStyle w:val="Hyperlink"/>
@@ -662,7 +686,7 @@
                 <w:noProof/>
                 <w:webHidden/>
               </w:rPr>
-              <w:instrText xml:space="preserve"> PAGEREF _Toc328689202 \h </w:instrText>
+              <w:instrText xml:space="preserve"> PAGEREF _Toc329038162 \h </w:instrText>
             </w:r>
             <w:r>
               <w:rPr>
@@ -706,7 +730,7 @@
               <w:szCs w:val="22"/>
             </w:rPr>
           </w:pPr>
-          <w:hyperlink w:anchor="_Toc328689203" w:history="1">
+          <w:hyperlink w:anchor="_Toc329038163" w:history="1">
             <w:r>
               <w:rPr>
                 <w:rStyle w:val="Hyperlink"/>
@@ -733,7 +757,7 @@
                 <w:noProof/>
                 <w:webHidden/>
               </w:rPr>
-              <w:instrText xml:space="preserve"> PAGEREF _Toc328689203 \h </w:instrText>
+              <w:instrText xml:space="preserve"> PAGEREF _Toc329038163 \h </w:instrText>
             </w:r>
             <w:r>
               <w:rPr>
@@ -775,7 +799,7 @@
               <w:noProof/>
             </w:rPr>
           </w:pPr>
-          <w:hyperlink w:anchor="_Toc328689204" w:history="1">
+          <w:hyperlink w:anchor="_Toc329038164" w:history="1">
             <w:r>
               <w:rPr>
                 <w:rStyle w:val="Hyperlink"/>
@@ -802,7 +826,7 @@
                 <w:noProof/>
                 <w:webHidden/>
               </w:rPr>
-              <w:instrText xml:space="preserve"> PAGEREF _Toc328689204 \h </w:instrText>
+              <w:instrText xml:space="preserve"> PAGEREF _Toc329038164 \h </w:instrText>
             </w:r>
             <w:r>
               <w:rPr>
@@ -844,7 +868,7 @@
               <w:noProof/>
             </w:rPr>
           </w:pPr>
-          <w:hyperlink w:anchor="_Toc328689205" w:history="1">
+          <w:hyperlink w:anchor="_Toc329038165" w:history="1">
             <w:r>
               <w:rPr>
                 <w:rStyle w:val="Hyperlink"/>
@@ -871,7 +895,7 @@
                 <w:noProof/>
                 <w:webHidden/>
               </w:rPr>
-              <w:instrText xml:space="preserve"> PAGEREF _Toc328689205 \h </w:instrText>
+              <w:instrText xml:space="preserve"> PAGEREF _Toc329038165 \h </w:instrText>
             </w:r>
             <w:r>
               <w:rPr>
@@ -891,7 +915,7 @@
                 <w:noProof/>
                 <w:webHidden/>
               </w:rPr>
-              <w:t>5</w:t>
+              <w:t>4</w:t>
             </w:r>
             <w:r>
               <w:rPr>
@@ -913,7 +937,7 @@
               <w:noProof/>
             </w:rPr>
           </w:pPr>
-          <w:hyperlink w:anchor="_Toc328689206" w:history="1">
+          <w:hyperlink w:anchor="_Toc329038166" w:history="1">
             <w:r>
               <w:rPr>
                 <w:rStyle w:val="Hyperlink"/>
@@ -940,7 +964,7 @@
                 <w:noProof/>
                 <w:webHidden/>
               </w:rPr>
-              <w:instrText xml:space="preserve"> PAGEREF _Toc328689206 \h </w:instrText>
+              <w:instrText xml:space="preserve"> PAGEREF _Toc329038166 \h </w:instrText>
             </w:r>
             <w:r>
               <w:rPr>
@@ -982,7 +1006,7 @@
               <w:noProof/>
             </w:rPr>
           </w:pPr>
-          <w:hyperlink w:anchor="_Toc328689207" w:history="1">
+          <w:hyperlink w:anchor="_Toc329038167" w:history="1">
             <w:r>
               <w:rPr>
                 <w:rStyle w:val="Hyperlink"/>
@@ -1009,7 +1033,7 @@
                 <w:noProof/>
                 <w:webHidden/>
               </w:rPr>
-              <w:instrText xml:space="preserve"> PAGEREF _Toc328689207 \h </w:instrText>
+              <w:instrText xml:space="preserve"> PAGEREF _Toc329038167 \h </w:instrText>
             </w:r>
             <w:r>
               <w:rPr>
@@ -1053,7 +1077,7 @@
               <w:szCs w:val="22"/>
             </w:rPr>
           </w:pPr>
-          <w:hyperlink w:anchor="_Toc328689208" w:history="1">
+          <w:hyperlink w:anchor="_Toc329038168" w:history="1">
             <w:r>
               <w:rPr>
                 <w:rStyle w:val="Hyperlink"/>
@@ -1080,7 +1104,7 @@
                 <w:noProof/>
                 <w:webHidden/>
               </w:rPr>
-              <w:instrText xml:space="preserve"> PAGEREF _Toc328689208 \h </w:instrText>
+              <w:instrText xml:space="preserve"> PAGEREF _Toc329038168 \h </w:instrText>
             </w:r>
             <w:r>
               <w:rPr>
@@ -1122,7 +1146,7 @@
               <w:noProof/>
             </w:rPr>
           </w:pPr>
-          <w:hyperlink w:anchor="_Toc328689209" w:history="1">
+          <w:hyperlink w:anchor="_Toc329038169" w:history="1">
             <w:r>
               <w:rPr>
                 <w:rStyle w:val="Hyperlink"/>
@@ -1149,7 +1173,7 @@
                 <w:noProof/>
                 <w:webHidden/>
               </w:rPr>
-              <w:instrText xml:space="preserve"> PAGEREF _Toc328689209 \h </w:instrText>
+              <w:instrText xml:space="preserve"> PAGEREF _Toc329038169 \h </w:instrText>
             </w:r>
             <w:r>
               <w:rPr>
@@ -1191,7 +1215,7 @@
               <w:noProof/>
             </w:rPr>
           </w:pPr>
-          <w:hyperlink w:anchor="_Toc328689210" w:history="1">
+          <w:hyperlink w:anchor="_Toc329038170" w:history="1">
             <w:r>
               <w:rPr>
                 <w:rStyle w:val="Hyperlink"/>
@@ -1218,7 +1242,7 @@
                 <w:noProof/>
                 <w:webHidden/>
               </w:rPr>
-              <w:instrText xml:space="preserve"> PAGEREF _Toc328689210 \h </w:instrText>
+              <w:instrText xml:space="preserve"> PAGEREF _Toc329038170 \h </w:instrText>
             </w:r>
             <w:r>
               <w:rPr>
@@ -1260,7 +1284,7 @@
               <w:noProof/>
             </w:rPr>
           </w:pPr>
-          <w:hyperlink w:anchor="_Toc328689211" w:history="1">
+          <w:hyperlink w:anchor="_Toc329038171" w:history="1">
             <w:r>
               <w:rPr>
                 <w:rStyle w:val="Hyperlink"/>
@@ -1287,7 +1311,7 @@
                 <w:noProof/>
                 <w:webHidden/>
               </w:rPr>
-              <w:instrText xml:space="preserve"> PAGEREF _Toc328689211 \h </w:instrText>
+              <w:instrText xml:space="preserve"> PAGEREF _Toc329038171 \h </w:instrText>
             </w:r>
             <w:r>
               <w:rPr>
@@ -1329,7 +1353,7 @@
               <w:noProof/>
             </w:rPr>
           </w:pPr>
-          <w:hyperlink w:anchor="_Toc328689212" w:history="1">
+          <w:hyperlink w:anchor="_Toc329038172" w:history="1">
             <w:r>
               <w:rPr>
                 <w:rStyle w:val="Hyperlink"/>
@@ -1356,7 +1380,7 @@
                 <w:noProof/>
                 <w:webHidden/>
               </w:rPr>
-              <w:instrText xml:space="preserve"> PAGEREF _Toc328689212 \h </w:instrText>
+              <w:instrText xml:space="preserve"> PAGEREF _Toc329038172 \h </w:instrText>
             </w:r>
             <w:r>
               <w:rPr>
@@ -1377,77 +1401,6 @@
                 <w:webHidden/>
               </w:rPr>
               <w:t>6</w:t>
-            </w:r>
-            <w:r>
-              <w:rPr>
-                <w:noProof/>
-                <w:webHidden/>
-              </w:rPr>
-              <w:fldChar w:fldCharType="end"/>
-            </w:r>
-          </w:hyperlink>
-        </w:p>
-        <w:p>
-          <w:pPr>
-            <w:pStyle w:val="TOC1"/>
-            <w:tabs>
-              <w:tab w:val="right" w:leader="dot" w:pos="9350"/>
-            </w:tabs>
-            <w:rPr>
-              <w:b w:val="0"/>
-              <w:noProof/>
-              <w:sz w:val="22"/>
-              <w:szCs w:val="22"/>
-            </w:rPr>
-          </w:pPr>
-          <w:hyperlink w:anchor="_Toc328689213" w:history="1">
-            <w:r>
-              <w:rPr>
-                <w:rStyle w:val="Hyperlink"/>
-                <w:noProof/>
-              </w:rPr>
-              <w:t>IV. References</w:t>
-            </w:r>
-            <w:r>
-              <w:rPr>
-                <w:noProof/>
-                <w:webHidden/>
-              </w:rPr>
-              <w:tab/>
-            </w:r>
-            <w:r>
-              <w:rPr>
-                <w:noProof/>
-                <w:webHidden/>
-              </w:rPr>
-              <w:fldChar w:fldCharType="begin"/>
-            </w:r>
-            <w:r>
-              <w:rPr>
-                <w:noProof/>
-                <w:webHidden/>
-              </w:rPr>
-              <w:instrText xml:space="preserve"> PAGEREF _Toc328689213 \h </w:instrText>
-            </w:r>
-            <w:r>
-              <w:rPr>
-                <w:noProof/>
-                <w:webHidden/>
-              </w:rPr>
-            </w:r>
-            <w:r>
-              <w:rPr>
-                <w:noProof/>
-                <w:webHidden/>
-              </w:rPr>
-              <w:fldChar w:fldCharType="separate"/>
-            </w:r>
-            <w:r>
-              <w:rPr>
-                <w:noProof/>
-                <w:webHidden/>
-              </w:rPr>
-              <w:t>10</w:t>
             </w:r>
             <w:r>
               <w:rPr>
@@ -1639,18 +1592,6 @@
       <w:pPr>
         <w:spacing w:after="0" w:line="240" w:lineRule="auto"/>
         <w:jc w:val="left"/>
-      </w:pPr>
-    </w:p>
-    <w:p>
-      <w:pPr>
-        <w:spacing w:after="0" w:line="240" w:lineRule="auto"/>
-        <w:jc w:val="left"/>
-      </w:pPr>
-    </w:p>
-    <w:p>
-      <w:pPr>
-        <w:spacing w:after="0" w:line="240" w:lineRule="auto"/>
-        <w:jc w:val="left"/>
         <w:sectPr>
           <w:type w:val="continuous"/>
           <w:pgSz w:w="12240" w:h="15840"/>
@@ -1698,7 +1639,7 @@
       <w:pPr>
         <w:pStyle w:val="Heading1"/>
       </w:pPr>
-      <w:bookmarkStart w:id="1" w:name="_Toc328689199"/>
+      <w:bookmarkStart w:id="1" w:name="_Toc329038159"/>
       <w:r>
         <w:lastRenderedPageBreak/>
         <w:t>I. Introduction</w:t>
@@ -1711,7 +1652,7 @@
         <w:pStyle w:val="Heading2"/>
       </w:pPr>
       <w:bookmarkStart w:id="2" w:name="_Toc310406977"/>
-      <w:bookmarkStart w:id="3" w:name="_Toc328689200"/>
+      <w:bookmarkStart w:id="3" w:name="_Toc329038160"/>
       <w:r>
         <w:t xml:space="preserve">I.1. </w:t>
       </w:r>
@@ -1859,8 +1800,36 @@
           <w:color w:val="000000"/>
           <w:szCs w:val="22"/>
         </w:rPr>
-        <w:t>obile Web ohmage Client (MWoC</w:t>
-      </w:r>
+        <w:t xml:space="preserve">obile Web </w:t>
+      </w:r>
+      <w:proofErr w:type="spellStart"/>
+      <w:r>
+        <w:rPr>
+          <w:rFonts w:cs="Times New Roman"/>
+          <w:color w:val="000000"/>
+          <w:szCs w:val="22"/>
+        </w:rPr>
+        <w:t>ohmage</w:t>
+      </w:r>
+      <w:proofErr w:type="spellEnd"/>
+      <w:r>
+        <w:rPr>
+          <w:rFonts w:cs="Times New Roman"/>
+          <w:color w:val="000000"/>
+          <w:szCs w:val="22"/>
+        </w:rPr>
+        <w:t xml:space="preserve"> Client (</w:t>
+      </w:r>
+      <w:proofErr w:type="spellStart"/>
+      <w:r>
+        <w:rPr>
+          <w:rFonts w:cs="Times New Roman"/>
+          <w:color w:val="000000"/>
+          <w:szCs w:val="22"/>
+        </w:rPr>
+        <w:t>MWoC</w:t>
+      </w:r>
+      <w:proofErr w:type="spellEnd"/>
       <w:r>
         <w:rPr>
           <w:rFonts w:cs="Times New Roman"/>
@@ -1899,15 +1868,51 @@
           <w:color w:val="000000"/>
           <w:szCs w:val="22"/>
         </w:rPr>
-        <w:t xml:space="preserve"> using Mobile Web Framework (MWF) and PhoneGap integration</w:t>
-      </w:r>
-      <w:r>
-        <w:rPr>
-          <w:rFonts w:cs="Times New Roman"/>
-          <w:color w:val="000000"/>
-          <w:szCs w:val="22"/>
-        </w:rPr>
-        <w:t>. The data will be uploaded and published to ohmage---an open-source, mobile to web platform that records, analyzes, and visua</w:t>
+        <w:t xml:space="preserve"> using Mobile Web Framework (MWF) and </w:t>
+      </w:r>
+      <w:proofErr w:type="spellStart"/>
+      <w:r>
+        <w:rPr>
+          <w:rFonts w:cs="Times New Roman"/>
+          <w:color w:val="000000"/>
+          <w:szCs w:val="22"/>
+        </w:rPr>
+        <w:t>PhoneGap</w:t>
+      </w:r>
+      <w:proofErr w:type="spellEnd"/>
+      <w:r>
+        <w:rPr>
+          <w:rFonts w:cs="Times New Roman"/>
+          <w:color w:val="000000"/>
+          <w:szCs w:val="22"/>
+        </w:rPr>
+        <w:t xml:space="preserve"> integration</w:t>
+      </w:r>
+      <w:r>
+        <w:rPr>
+          <w:rFonts w:cs="Times New Roman"/>
+          <w:color w:val="000000"/>
+          <w:szCs w:val="22"/>
+        </w:rPr>
+        <w:t xml:space="preserve">. The data will be uploaded and published to </w:t>
+      </w:r>
+      <w:proofErr w:type="spellStart"/>
+      <w:r>
+        <w:rPr>
+          <w:rFonts w:cs="Times New Roman"/>
+          <w:color w:val="000000"/>
+          <w:szCs w:val="22"/>
+        </w:rPr>
+        <w:t>ohmage</w:t>
+      </w:r>
+      <w:proofErr w:type="spellEnd"/>
+      <w:r>
+        <w:rPr>
+          <w:rFonts w:cs="Times New Roman"/>
+          <w:color w:val="000000"/>
+          <w:szCs w:val="22"/>
+        </w:rPr>
+        <w:t>---an open-source, mobile to web platform that records, analyzes, and visua</w:t>
       </w:r>
       <w:r>
         <w:rPr>
@@ -1955,7 +1960,25 @@
           <w:color w:val="000000"/>
           <w:szCs w:val="22"/>
         </w:rPr>
-        <w:t xml:space="preserve"> single-source and platform-independent mobile application and can be run on a broader platforms compared to the more comprehensive ohmage </w:t>
+        <w:t xml:space="preserve"> single-source and platform-independent mobile application and can be run on a broader platforms compared to the more comprehensive </w:t>
+      </w:r>
+      <w:proofErr w:type="spellStart"/>
+      <w:r>
+        <w:rPr>
+          <w:rFonts w:cs="Times New Roman"/>
+          <w:color w:val="000000"/>
+          <w:szCs w:val="22"/>
+        </w:rPr>
+        <w:t>ohmage</w:t>
+      </w:r>
+      <w:proofErr w:type="spellEnd"/>
+      <w:r>
+        <w:rPr>
+          <w:rFonts w:cs="Times New Roman"/>
+          <w:color w:val="000000"/>
+          <w:szCs w:val="22"/>
+        </w:rPr>
+        <w:t xml:space="preserve"> </w:t>
       </w:r>
       <w:r>
         <w:rPr>
@@ -1971,7 +1994,43 @@
           <w:color w:val="000000"/>
           <w:szCs w:val="22"/>
         </w:rPr>
-        <w:t xml:space="preserve">ndroid application. MWoC utilizes the Mobile Web Framework (MWF) for a robust cross-platform presentation and PhoneGap </w:t>
+        <w:t xml:space="preserve">ndroid application. </w:t>
+      </w:r>
+      <w:proofErr w:type="spellStart"/>
+      <w:r>
+        <w:rPr>
+          <w:rFonts w:cs="Times New Roman"/>
+          <w:color w:val="000000"/>
+          <w:szCs w:val="22"/>
+        </w:rPr>
+        <w:t>MWoC</w:t>
+      </w:r>
+      <w:proofErr w:type="spellEnd"/>
+      <w:r>
+        <w:rPr>
+          <w:rFonts w:cs="Times New Roman"/>
+          <w:color w:val="000000"/>
+          <w:szCs w:val="22"/>
+        </w:rPr>
+        <w:t xml:space="preserve"> utilizes the Mobile Web Framework (MWF) for a robust cross-platform presentation and </w:t>
+      </w:r>
+      <w:proofErr w:type="spellStart"/>
+      <w:r>
+        <w:rPr>
+          <w:rFonts w:cs="Times New Roman"/>
+          <w:color w:val="000000"/>
+          <w:szCs w:val="22"/>
+        </w:rPr>
+        <w:t>PhoneGap</w:t>
+      </w:r>
+      <w:proofErr w:type="spellEnd"/>
+      <w:r>
+        <w:rPr>
+          <w:rFonts w:cs="Times New Roman"/>
+          <w:color w:val="000000"/>
+          <w:szCs w:val="22"/>
+        </w:rPr>
+        <w:t xml:space="preserve"> </w:t>
       </w:r>
       <w:r>
         <w:rPr>
@@ -2029,16 +2088,7 @@
           <w:color w:val="000000"/>
           <w:szCs w:val="22"/>
         </w:rPr>
-        <w:t xml:space="preserve">and will conclude with general thoughts on building hybrid mobile </w:t>
-      </w:r>
-      <w:r>
-        <w:rPr>
-          <w:rFonts w:cs="Times New Roman"/>
-          <w:color w:val="000000"/>
-          <w:szCs w:val="22"/>
-        </w:rPr>
-        <w:lastRenderedPageBreak/>
-        <w:t>applications</w:t>
+        <w:t>and will conclude with general thoughts on building hybrid mobile applications</w:t>
       </w:r>
       <w:r>
         <w:rPr>
@@ -2070,7 +2120,25 @@
           <w:color w:val="000000"/>
           <w:szCs w:val="22"/>
         </w:rPr>
-        <w:t>discuss future direction of the MWoC.</w:t>
+        <w:t xml:space="preserve">discuss future direction of the </w:t>
+      </w:r>
+      <w:proofErr w:type="spellStart"/>
+      <w:r>
+        <w:rPr>
+          <w:rFonts w:cs="Times New Roman"/>
+          <w:color w:val="000000"/>
+          <w:szCs w:val="22"/>
+        </w:rPr>
+        <w:t>MWoC</w:t>
+      </w:r>
+      <w:proofErr w:type="spellEnd"/>
+      <w:r>
+        <w:rPr>
+          <w:rFonts w:cs="Times New Roman"/>
+          <w:color w:val="000000"/>
+          <w:szCs w:val="22"/>
+        </w:rPr>
+        <w:t>.</w:t>
       </w:r>
     </w:p>
     <w:p>
@@ -2078,7 +2146,7 @@
         <w:pStyle w:val="Heading2"/>
         <w:jc w:val="left"/>
       </w:pPr>
-      <w:bookmarkStart w:id="5" w:name="_Toc328689201"/>
+      <w:bookmarkStart w:id="5" w:name="_Toc329038161"/>
       <w:r>
         <w:t xml:space="preserve">I.2 </w:t>
       </w:r>
@@ -2096,13 +2164,25 @@
         <w:t>The increasing</w:t>
       </w:r>
       <w:r>
-        <w:t xml:space="preserve"> ubiquity of smartphones enable</w:t>
+        <w:t xml:space="preserve"> ubiquity of </w:t>
+      </w:r>
+      <w:proofErr w:type="spellStart"/>
+      <w:r>
+        <w:t>smartphones</w:t>
+      </w:r>
+      <w:proofErr w:type="spellEnd"/>
+      <w:r>
+        <w:t xml:space="preserve"> enable</w:t>
       </w:r>
       <w:r>
         <w:t xml:space="preserve"> mobile devices to be</w:t>
       </w:r>
       <w:r>
-        <w:t xml:space="preserve"> used as tools to observe and understand the patterns, habits</w:t>
+        <w:t xml:space="preserve"> used as tools to observe and </w:t>
+      </w:r>
+      <w:r>
+        <w:lastRenderedPageBreak/>
+        <w:t>understand the patterns, habits</w:t>
       </w:r>
       <w:r>
         <w:t>,</w:t>
@@ -2111,10 +2191,18 @@
         <w:t xml:space="preserve"> and environments of </w:t>
       </w:r>
       <w:r>
-        <w:t>individuals and communities [] in hopes of helping doctors and researchers to gather and analyze data. To address o</w:t>
-      </w:r>
-      <w:r>
-        <w:t xml:space="preserve">hmage is an open-source, mobile to web platform that records, analyze, and visualize data from distributed mobile devices. </w:t>
+        <w:t xml:space="preserve">individuals and communities [] in hopes of helping doctors and researchers to gather and analyze data. To address </w:t>
+      </w:r>
+      <w:proofErr w:type="spellStart"/>
+      <w:r>
+        <w:t>o</w:t>
+      </w:r>
+      <w:r>
+        <w:t>hmage</w:t>
+      </w:r>
+      <w:proofErr w:type="spellEnd"/>
+      <w:r>
+        <w:t xml:space="preserve"> is an open-source, mobile to web platform that records, analyze, and visualize data from distributed mobile devices. </w:t>
       </w:r>
       <w:r>
         <w:t>The platform</w:t>
@@ -2139,7 +2227,7 @@
       <w:pPr>
         <w:pStyle w:val="Heading2"/>
       </w:pPr>
-      <w:bookmarkStart w:id="6" w:name="_Toc328689202"/>
+      <w:bookmarkStart w:id="6" w:name="_Toc329038162"/>
       <w:r>
         <w:t xml:space="preserve">I.3 </w:t>
       </w:r>
@@ -2159,13 +2247,23 @@
           <w:szCs w:val="22"/>
         </w:rPr>
       </w:pPr>
-      <w:r>
-        <w:rPr>
-          <w:rFonts w:cs="Times New Roman"/>
-          <w:color w:val="000000"/>
-          <w:szCs w:val="22"/>
-        </w:rPr>
-        <w:t>Ohmage users can create a data campaign which is a collection of surveys to be answered by participants. Newly defined campaigns are uploaded via a web browser and automatically become available for participati</w:t>
+      <w:proofErr w:type="spellStart"/>
+      <w:r>
+        <w:rPr>
+          <w:rFonts w:cs="Times New Roman"/>
+          <w:color w:val="000000"/>
+          <w:szCs w:val="22"/>
+        </w:rPr>
+        <w:t>Ohmage</w:t>
+      </w:r>
+      <w:proofErr w:type="spellEnd"/>
+      <w:r>
+        <w:rPr>
+          <w:rFonts w:cs="Times New Roman"/>
+          <w:color w:val="000000"/>
+          <w:szCs w:val="22"/>
+        </w:rPr>
+        <w:t xml:space="preserve"> users can create a data campaign which is a collection of surveys to be answered by participants. Newly defined campaigns are uploaded via a web browser and automatically become available for participati</w:t>
       </w:r>
       <w:r>
         <w:rPr>
@@ -2175,13 +2273,23 @@
         </w:rPr>
         <w:t xml:space="preserve">on. To participate, a user logs in via the </w:t>
       </w:r>
-      <w:r>
-        <w:rPr>
-          <w:rFonts w:cs="Times New Roman"/>
-          <w:color w:val="000000"/>
-          <w:szCs w:val="22"/>
-        </w:rPr>
-        <w:t xml:space="preserve">ohmage </w:t>
+      <w:proofErr w:type="spellStart"/>
+      <w:r>
+        <w:rPr>
+          <w:rFonts w:cs="Times New Roman"/>
+          <w:color w:val="000000"/>
+          <w:szCs w:val="22"/>
+        </w:rPr>
+        <w:t>ohmage</w:t>
+      </w:r>
+      <w:proofErr w:type="spellEnd"/>
+      <w:r>
+        <w:rPr>
+          <w:rFonts w:cs="Times New Roman"/>
+          <w:color w:val="000000"/>
+          <w:szCs w:val="22"/>
+        </w:rPr>
+        <w:t xml:space="preserve"> </w:t>
       </w:r>
       <w:r>
         <w:rPr>
@@ -2213,16 +2321,79 @@
           <w:color w:val="000000"/>
           <w:szCs w:val="22"/>
         </w:rPr>
-        <w:t xml:space="preserve">(s) in which they will participate. Surveys can be initiated by the user or prompted via time/location reminders. All submitted survey responses, as well as passive continuous data streams are automatically time-stamped, geocoded and uploaded to the ohmage server for further analysis and visualization. Via web browsers, users are able to access and visualize </w:t>
-      </w:r>
-      <w:r>
-        <w:rPr>
-          <w:rFonts w:cs="Times New Roman"/>
-          <w:color w:val="000000"/>
-          <w:szCs w:val="22"/>
-        </w:rPr>
-        <w:lastRenderedPageBreak/>
-        <w:t>collected data and their analyses in real-time. Ohmage has been used in multiple behavioral research studies[], as a pedagogical tool in high schools[], and as a journaling mechanism to document about communities.</w:t>
+        <w:t xml:space="preserve">(s) in which they will participate. Surveys can be initiated by the user or prompted via time/location reminders. All submitted survey responses, as well as passive continuous data streams are automatically time-stamped, </w:t>
+      </w:r>
+      <w:proofErr w:type="spellStart"/>
+      <w:r>
+        <w:rPr>
+          <w:rFonts w:cs="Times New Roman"/>
+          <w:color w:val="000000"/>
+          <w:szCs w:val="22"/>
+        </w:rPr>
+        <w:t>geocoded</w:t>
+      </w:r>
+      <w:proofErr w:type="spellEnd"/>
+      <w:r>
+        <w:rPr>
+          <w:rFonts w:cs="Times New Roman"/>
+          <w:color w:val="000000"/>
+          <w:szCs w:val="22"/>
+        </w:rPr>
+        <w:t xml:space="preserve"> and uploaded to the </w:t>
+      </w:r>
+      <w:proofErr w:type="spellStart"/>
+      <w:r>
+        <w:rPr>
+          <w:rFonts w:cs="Times New Roman"/>
+          <w:color w:val="000000"/>
+          <w:szCs w:val="22"/>
+        </w:rPr>
+        <w:t>ohmage</w:t>
+      </w:r>
+      <w:proofErr w:type="spellEnd"/>
+      <w:r>
+        <w:rPr>
+          <w:rFonts w:cs="Times New Roman"/>
+          <w:color w:val="000000"/>
+          <w:szCs w:val="22"/>
+        </w:rPr>
+        <w:t xml:space="preserve"> server for further analysis and visualization. Via web browsers, users are able to access and visualize collected data and their analyses in real-time. </w:t>
+      </w:r>
+      <w:proofErr w:type="spellStart"/>
+      <w:r>
+        <w:rPr>
+          <w:rFonts w:cs="Times New Roman"/>
+          <w:color w:val="000000"/>
+          <w:szCs w:val="22"/>
+        </w:rPr>
+        <w:t>Ohmage</w:t>
+      </w:r>
+      <w:proofErr w:type="spellEnd"/>
+      <w:r>
+        <w:rPr>
+          <w:rFonts w:cs="Times New Roman"/>
+          <w:color w:val="000000"/>
+          <w:szCs w:val="22"/>
+        </w:rPr>
+        <w:t xml:space="preserve"> has been used in multiple behavioral research </w:t>
+      </w:r>
+      <w:proofErr w:type="gramStart"/>
+      <w:r>
+        <w:rPr>
+          <w:rFonts w:cs="Times New Roman"/>
+          <w:color w:val="000000"/>
+          <w:szCs w:val="22"/>
+        </w:rPr>
+        <w:t>studies[</w:t>
+      </w:r>
+      <w:proofErr w:type="gramEnd"/>
+      <w:r>
+        <w:rPr>
+          <w:rFonts w:cs="Times New Roman"/>
+          <w:color w:val="000000"/>
+          <w:szCs w:val="22"/>
+        </w:rPr>
+        <w:t>], as a pedagogical tool in high schools[], and as a journaling mechanism to document about communities.</w:t>
       </w:r>
     </w:p>
     <w:p>
@@ -2259,7 +2430,34 @@
           <w:color w:val="000000"/>
           <w:szCs w:val="22"/>
         </w:rPr>
-        <w:t>The first version of MWoC is designed to be light-weighted and focuses only on limited features which are user authentication, data capture of prompted experience samples and a simple time-based reminder described below.</w:t>
+        <w:t xml:space="preserve">The first version of </w:t>
+      </w:r>
+      <w:proofErr w:type="spellStart"/>
+      <w:r>
+        <w:rPr>
+          <w:rFonts w:cs="Times New Roman"/>
+          <w:color w:val="000000"/>
+          <w:szCs w:val="22"/>
+        </w:rPr>
+        <w:t>MWoC</w:t>
+      </w:r>
+      <w:proofErr w:type="spellEnd"/>
+      <w:r>
+        <w:rPr>
+          <w:rFonts w:cs="Times New Roman"/>
+          <w:color w:val="000000"/>
+          <w:szCs w:val="22"/>
+        </w:rPr>
+        <w:t xml:space="preserve"> is designed to be light-weighted and focuses only on limited features which are user authentication, data </w:t>
+      </w:r>
+      <w:r>
+        <w:rPr>
+          <w:rFonts w:cs="Times New Roman"/>
+          <w:color w:val="000000"/>
+          <w:szCs w:val="22"/>
+        </w:rPr>
+        <w:lastRenderedPageBreak/>
+        <w:t>capture of prompted experience samples and a simple time-based reminder described below.</w:t>
       </w:r>
     </w:p>
     <w:p>
@@ -2301,8 +2499,18 @@
           <w:color w:val="000000"/>
           <w:szCs w:val="22"/>
         </w:rPr>
-        <w:t>in, MWoC</w:t>
-      </w:r>
+        <w:t xml:space="preserve">in, </w:t>
+      </w:r>
+      <w:proofErr w:type="spellStart"/>
+      <w:r>
+        <w:rPr>
+          <w:rFonts w:cs="Times New Roman"/>
+          <w:color w:val="000000"/>
+          <w:szCs w:val="22"/>
+        </w:rPr>
+        <w:t>MWoC</w:t>
+      </w:r>
+      <w:proofErr w:type="spellEnd"/>
       <w:r>
         <w:rPr>
           <w:rFonts w:cs="Times New Roman"/>
@@ -2333,7 +2541,25 @@
           <w:color w:val="000000"/>
           <w:szCs w:val="22"/>
         </w:rPr>
-        <w:t>the user with the ohmage server and u</w:t>
+        <w:t xml:space="preserve">the user with the </w:t>
+      </w:r>
+      <w:proofErr w:type="spellStart"/>
+      <w:r>
+        <w:rPr>
+          <w:rFonts w:cs="Times New Roman"/>
+          <w:color w:val="000000"/>
+          <w:szCs w:val="22"/>
+        </w:rPr>
+        <w:t>ohmage</w:t>
+      </w:r>
+      <w:proofErr w:type="spellEnd"/>
+      <w:r>
+        <w:rPr>
+          <w:rFonts w:cs="Times New Roman"/>
+          <w:color w:val="000000"/>
+          <w:szCs w:val="22"/>
+        </w:rPr>
+        <w:t xml:space="preserve"> server and u</w:t>
       </w:r>
       <w:r>
         <w:rPr>
@@ -2359,13 +2585,23 @@
         </w:rPr>
         <w:t xml:space="preserve"> locally for subsequent communication to the server without prompting the user for a </w:t>
       </w:r>
-      <w:r>
-        <w:rPr>
-          <w:rFonts w:cs="Times New Roman"/>
-          <w:color w:val="000000"/>
-          <w:szCs w:val="22"/>
-        </w:rPr>
-        <w:t xml:space="preserve">rentering the </w:t>
+      <w:proofErr w:type="spellStart"/>
+      <w:r>
+        <w:rPr>
+          <w:rFonts w:cs="Times New Roman"/>
+          <w:color w:val="000000"/>
+          <w:szCs w:val="22"/>
+        </w:rPr>
+        <w:t>rentering</w:t>
+      </w:r>
+      <w:proofErr w:type="spellEnd"/>
+      <w:r>
+        <w:rPr>
+          <w:rFonts w:cs="Times New Roman"/>
+          <w:color w:val="000000"/>
+          <w:szCs w:val="22"/>
+        </w:rPr>
+        <w:t xml:space="preserve"> the </w:t>
       </w:r>
       <w:r>
         <w:rPr>
@@ -2415,7 +2651,25 @@
           <w:color w:val="000000"/>
           <w:szCs w:val="22"/>
         </w:rPr>
-        <w:t xml:space="preserve"> with MWoC to browse through a set of available campaigns and download </w:t>
+        <w:t xml:space="preserve"> with </w:t>
+      </w:r>
+      <w:proofErr w:type="spellStart"/>
+      <w:r>
+        <w:rPr>
+          <w:rFonts w:cs="Times New Roman"/>
+          <w:color w:val="000000"/>
+          <w:szCs w:val="22"/>
+        </w:rPr>
+        <w:t>MWoC</w:t>
+      </w:r>
+      <w:proofErr w:type="spellEnd"/>
+      <w:r>
+        <w:rPr>
+          <w:rFonts w:cs="Times New Roman"/>
+          <w:color w:val="000000"/>
+          <w:szCs w:val="22"/>
+        </w:rPr>
+        <w:t xml:space="preserve"> to browse through a set of available campaigns and download </w:t>
       </w:r>
       <w:r>
         <w:rPr>
@@ -2463,7 +2717,25 @@
           <w:color w:val="000000"/>
           <w:szCs w:val="22"/>
         </w:rPr>
-        <w:t>offline support. To complete a survey, MWoC goes through the campaign definition (written in XML</w:t>
+        <w:t xml:space="preserve">offline support. To complete a survey, </w:t>
+      </w:r>
+      <w:proofErr w:type="spellStart"/>
+      <w:r>
+        <w:rPr>
+          <w:rFonts w:cs="Times New Roman"/>
+          <w:color w:val="000000"/>
+          <w:szCs w:val="22"/>
+        </w:rPr>
+        <w:t>MWoC</w:t>
+      </w:r>
+      <w:proofErr w:type="spellEnd"/>
+      <w:r>
+        <w:rPr>
+          <w:rFonts w:cs="Times New Roman"/>
+          <w:color w:val="000000"/>
+          <w:szCs w:val="22"/>
+        </w:rPr>
+        <w:t xml:space="preserve"> goes through the campaign definition (written in XML</w:t>
       </w:r>
       <w:r>
         <w:rPr>
@@ -2495,8 +2767,18 @@
           <w:color w:val="000000"/>
           <w:szCs w:val="22"/>
         </w:rPr>
-        <w:t xml:space="preserve"> time-stamped, geocoded</w:t>
-      </w:r>
+        <w:t xml:space="preserve"> time-stamped, </w:t>
+      </w:r>
+      <w:proofErr w:type="spellStart"/>
+      <w:r>
+        <w:rPr>
+          <w:rFonts w:cs="Times New Roman"/>
+          <w:color w:val="000000"/>
+          <w:szCs w:val="22"/>
+        </w:rPr>
+        <w:t>geocoded</w:t>
+      </w:r>
+      <w:proofErr w:type="spellEnd"/>
       <w:r>
         <w:rPr>
           <w:rFonts w:cs="Times New Roman"/>
@@ -2511,7 +2793,43 @@
           <w:color w:val="000000"/>
           <w:szCs w:val="22"/>
         </w:rPr>
-        <w:t xml:space="preserve"> and uploaded to the ohmage server. In the case of network outage, it will store survey responses locally on the phone and will try to automatically upload the data upon future launching of MWoC. Users can also perform manual upload of the data.  </w:t>
+        <w:t xml:space="preserve"> and uploaded to the </w:t>
+      </w:r>
+      <w:proofErr w:type="spellStart"/>
+      <w:r>
+        <w:rPr>
+          <w:rFonts w:cs="Times New Roman"/>
+          <w:color w:val="000000"/>
+          <w:szCs w:val="22"/>
+        </w:rPr>
+        <w:t>ohmage</w:t>
+      </w:r>
+      <w:proofErr w:type="spellEnd"/>
+      <w:r>
+        <w:rPr>
+          <w:rFonts w:cs="Times New Roman"/>
+          <w:color w:val="000000"/>
+          <w:szCs w:val="22"/>
+        </w:rPr>
+        <w:t xml:space="preserve"> server. In the case of network outage, it will store survey responses locally on the phone and will try to automatically upload the data upon future launching of </w:t>
+      </w:r>
+      <w:proofErr w:type="spellStart"/>
+      <w:r>
+        <w:rPr>
+          <w:rFonts w:cs="Times New Roman"/>
+          <w:color w:val="000000"/>
+          <w:szCs w:val="22"/>
+        </w:rPr>
+        <w:t>MWoC</w:t>
+      </w:r>
+      <w:proofErr w:type="spellEnd"/>
+      <w:r>
+        <w:rPr>
+          <w:rFonts w:cs="Times New Roman"/>
+          <w:color w:val="000000"/>
+          <w:szCs w:val="22"/>
+        </w:rPr>
+        <w:t xml:space="preserve">. Users can also perform manual upload of the data.  </w:t>
       </w:r>
     </w:p>
     <w:p>
@@ -2529,438 +2847,631 @@
           <w:color w:val="000000"/>
           <w:szCs w:val="22"/>
         </w:rPr>
+        <w:t>3. Time-Based Reminders:</w:t>
+      </w:r>
+      <w:r>
+        <w:rPr>
+          <w:rFonts w:cs="Times New Roman"/>
+          <w:color w:val="000000"/>
+          <w:szCs w:val="22"/>
+        </w:rPr>
+        <w:t xml:space="preserve"> </w:t>
+      </w:r>
+      <w:proofErr w:type="spellStart"/>
+      <w:r>
+        <w:rPr>
+          <w:rFonts w:cs="Times New Roman"/>
+          <w:color w:val="000000"/>
+          <w:szCs w:val="22"/>
+        </w:rPr>
+        <w:t>MWoC</w:t>
+      </w:r>
+      <w:proofErr w:type="spellEnd"/>
+      <w:r>
+        <w:rPr>
+          <w:rFonts w:cs="Times New Roman"/>
+          <w:color w:val="000000"/>
+          <w:szCs w:val="22"/>
+        </w:rPr>
+        <w:t xml:space="preserve"> allows users to configure time-based reminders to be triggered during specific time and condition (e.g. send a reminder to complete a survey unless the survey has been completed within the last 2 hours). Upon reaching triggered criteria a notification in the form of ring tone or vibration will be generated to remind users to complete their survey(s).</w:t>
+      </w:r>
+    </w:p>
+    <w:p>
+      <w:pPr>
+        <w:pStyle w:val="Heading1"/>
+      </w:pPr>
+      <w:bookmarkStart w:id="7" w:name="_Toc329038163"/>
+      <w:r>
         <w:lastRenderedPageBreak/>
-        <w:t>3. Time-Based Reminders:</w:t>
-      </w:r>
-      <w:r>
-        <w:rPr>
-          <w:rFonts w:cs="Times New Roman"/>
-          <w:color w:val="000000"/>
-          <w:szCs w:val="22"/>
-        </w:rPr>
-        <w:t xml:space="preserve"> MWoC allows users to configure time-based reminders to be triggered during specific time and condition (e.g. send a reminder to complete a survey unless the survey has been completed within the last 2 hours). Upon reaching triggered criteria a notification in the form of ring tone or vibration will be generated to remind users to complete their survey(s).</w:t>
+        <w:t>II. Architecture and Design</w:t>
+      </w:r>
+      <w:bookmarkEnd w:id="7"/>
+    </w:p>
+    <w:p>
+      <w:pPr>
+        <w:pStyle w:val="Heading2"/>
+      </w:pPr>
+      <w:bookmarkStart w:id="8" w:name="_Toc329038164"/>
+      <w:r>
+        <w:t>II.1 Client Design</w:t>
+      </w:r>
+      <w:bookmarkEnd w:id="8"/>
+    </w:p>
+    <w:p>
+      <w:r>
+        <w:t xml:space="preserve">The </w:t>
+      </w:r>
+      <w:r>
+        <w:t>front end business logic of the application has been built using JavaScript that interconnec</w:t>
+      </w:r>
+      <w:r>
+        <w:t>ts with the service</w:t>
+      </w:r>
+      <w:r>
+        <w:t xml:space="preserve"> layer with AJAX communication. The initial campaign configuration is received in XML format and later converted into JSON and stored in </w:t>
+      </w:r>
+      <w:proofErr w:type="spellStart"/>
+      <w:r>
+        <w:rPr>
+          <w:i/>
+        </w:rPr>
+        <w:t>localStorage</w:t>
+      </w:r>
+      <w:proofErr w:type="spellEnd"/>
+      <w:r>
+        <w:t xml:space="preserve">.  Furthermore, for greater flexibility, reusability, and manageability, each organizational unit such as list of campaigns, individual campaign, a single survey, etc. has been modeled with a JavaScript class that provides certain abstracted functionality and allows avoiding use of raw data. </w:t>
+      </w:r>
+    </w:p>
+    <w:p>
+      <w:r>
+        <w:t xml:space="preserve">Data that requires persistent storage space across multiple pages is stored in HTML5 </w:t>
+      </w:r>
+      <w:proofErr w:type="spellStart"/>
+      <w:r>
+        <w:t>localStorage</w:t>
+      </w:r>
+      <w:proofErr w:type="spellEnd"/>
+      <w:r>
+        <w:t xml:space="preserve">. </w:t>
+      </w:r>
+      <w:r>
+        <w:t xml:space="preserve">When offline, the user’s responses are stored in this storage and later uploaded when Internet connectivity is available. </w:t>
+      </w:r>
+    </w:p>
+    <w:p>
+      <w:r>
+        <w:t xml:space="preserve">In order to be fully offline compatible, all JavaScript, HTML, and CSS files have been copied locally inside the </w:t>
+      </w:r>
+      <w:proofErr w:type="spellStart"/>
+      <w:r>
+        <w:t>PhoneGap</w:t>
+      </w:r>
+      <w:proofErr w:type="spellEnd"/>
+      <w:r>
+        <w:t xml:space="preserve"> integration.</w:t>
+      </w:r>
+      <w:r>
+        <w:t xml:space="preserve"> With this technology, the user will be able to fully interact with the application even if the device is completely offline. </w:t>
+      </w:r>
+    </w:p>
+    <w:p>
+      <w:pPr>
+        <w:pStyle w:val="Heading2"/>
+      </w:pPr>
+      <w:bookmarkStart w:id="9" w:name="_Toc329038165"/>
+      <w:r>
+        <w:t xml:space="preserve">II.2 </w:t>
+      </w:r>
+      <w:r>
+        <w:t>Presentation Layer</w:t>
+      </w:r>
+      <w:bookmarkEnd w:id="9"/>
+    </w:p>
+    <w:p>
+      <w:r>
+        <w:t xml:space="preserve">Mobile Web Framework’s presentation functionality has been utilized </w:t>
+      </w:r>
+      <w:r>
+        <w:t>to create a device agnostic</w:t>
+      </w:r>
+      <w:r>
+        <w:t xml:space="preserve"> user</w:t>
+      </w:r>
+      <w:r>
+        <w:t xml:space="preserve"> interface, compatible with most mobile browsers.  To support MWF in an offline environment, the CSS and JS files provided by the framework have been extracted for individual phones and are stored locally, on the device. </w:t>
+      </w:r>
+    </w:p>
+    <w:p>
+      <w:r>
+        <w:t>MWF release version 1.2 that was used for the development supports menu lists, buttons, double</w:t>
+      </w:r>
+      <w:r>
+        <w:t xml:space="preserve"> </w:t>
+      </w:r>
+      <w:r>
+        <w:lastRenderedPageBreak/>
+        <w:t>buttons,</w:t>
+      </w:r>
+      <w:r>
+        <w:t xml:space="preserve"> page headers and </w:t>
+      </w:r>
+      <w:r>
+        <w:t>footers along with other mobile optimized UI components. Since g</w:t>
+      </w:r>
+      <w:r>
+        <w:t>enerally, MWF entities are generated by either server-side technology such PHP or ASP.NET</w:t>
+      </w:r>
+      <w:r>
+        <w:t xml:space="preserve"> or are statically programmed</w:t>
+      </w:r>
+      <w:r>
+        <w:t xml:space="preserve">, </w:t>
+      </w:r>
+      <w:r>
+        <w:t xml:space="preserve">a JavaScript library was built modeling the decorator pattern that facilitates </w:t>
+      </w:r>
+      <w:r>
+        <w:t>dynamic creation of elements</w:t>
+      </w:r>
+      <w:r>
+        <w:t xml:space="preserve">. Utilizing the library, </w:t>
+      </w:r>
+      <w:r>
+        <w:t>it was</w:t>
+      </w:r>
+      <w:r>
+        <w:t xml:space="preserve"> much easier to</w:t>
+      </w:r>
+      <w:r>
+        <w:t xml:space="preserve"> programmatically create DOM elements that resemble the MWF structure</w:t>
+      </w:r>
+      <w:r>
+        <w:t xml:space="preserve"> and hence, allow</w:t>
+      </w:r>
+      <w:r>
+        <w:t xml:space="preserve"> more flexible models for rendering prompts, list of surveys, and other views required for the user interface. </w:t>
+      </w:r>
+    </w:p>
+    <w:p>
+      <w:pPr>
+        <w:pStyle w:val="Heading2"/>
+      </w:pPr>
+      <w:bookmarkStart w:id="10" w:name="_Toc329038166"/>
+      <w:r>
+        <w:t>II.3</w:t>
+      </w:r>
+      <w:r>
+        <w:t xml:space="preserve"> </w:t>
+      </w:r>
+      <w:r>
+        <w:t xml:space="preserve">Back End </w:t>
+      </w:r>
+      <w:r>
+        <w:t>Exposed Services</w:t>
+      </w:r>
+      <w:bookmarkEnd w:id="10"/>
+    </w:p>
+    <w:p>
+      <w:r>
+        <w:t xml:space="preserve">The </w:t>
+      </w:r>
+      <w:proofErr w:type="spellStart"/>
+      <w:r>
+        <w:t>ohmage</w:t>
+      </w:r>
+      <w:proofErr w:type="spellEnd"/>
+      <w:r>
+        <w:t xml:space="preserve"> back end is a Java based REST server that handles authentication, data processing, and data analysis. Communication is based on the JSON data model, but large campaign configurations files are still based on XML. </w:t>
+      </w:r>
+      <w:r>
+        <w:t>Once authenticated, the user stores a hashed token that is sent with future requests.</w:t>
+      </w:r>
+    </w:p>
+    <w:p>
+      <w:pPr>
+        <w:pStyle w:val="Heading2"/>
+      </w:pPr>
+      <w:bookmarkStart w:id="11" w:name="_Toc329038167"/>
+      <w:r>
+        <w:t>II.4</w:t>
+      </w:r>
+      <w:r>
+        <w:t xml:space="preserve"> </w:t>
+      </w:r>
+      <w:proofErr w:type="spellStart"/>
+      <w:r>
+        <w:t>PhoneGap</w:t>
+      </w:r>
+      <w:proofErr w:type="spellEnd"/>
+      <w:r>
+        <w:t xml:space="preserve"> Integration</w:t>
+      </w:r>
+      <w:bookmarkEnd w:id="11"/>
+    </w:p>
+    <w:p>
+      <w:proofErr w:type="spellStart"/>
+      <w:r>
+        <w:t>PhoneGap</w:t>
+      </w:r>
+      <w:proofErr w:type="spellEnd"/>
+      <w:r>
+        <w:t xml:space="preserve"> is a</w:t>
+      </w:r>
+      <w:r>
+        <w:t>n</w:t>
+      </w:r>
+      <w:r>
+        <w:t xml:space="preserve"> HTML5 application pla</w:t>
+      </w:r>
+      <w:r>
+        <w:t>tform that allows web based applications to interact with the mobile device’s native operating system. Primarily, the platform allows JavaScript running on the client device to access the device’s</w:t>
+      </w:r>
+      <w:r>
+        <w:t xml:space="preserve"> camera, file</w:t>
+      </w:r>
+      <w:r>
+        <w:t xml:space="preserve"> system</w:t>
+      </w:r>
+      <w:r>
+        <w:t xml:space="preserve">, </w:t>
+      </w:r>
+      <w:r>
+        <w:t>GPS, accelerometer and several other devices capabi</w:t>
+      </w:r>
+      <w:r>
+        <w:t xml:space="preserve">lities through a common abstracted JavaScript based API layer. </w:t>
+      </w:r>
+    </w:p>
+    <w:p>
+      <w:r>
+        <w:t xml:space="preserve">To deploy an application based on the platform, </w:t>
+      </w:r>
+      <w:proofErr w:type="spellStart"/>
+      <w:r>
+        <w:t>PhoneGap</w:t>
+      </w:r>
+      <w:proofErr w:type="spellEnd"/>
+      <w:r>
+        <w:t xml:space="preserve"> provides project source code for different devices that are ready to be deployed once integrated with the HTML/JS/CSS files.</w:t>
+      </w:r>
+      <w:r>
+        <w:t xml:space="preserve"> F</w:t>
+      </w:r>
+      <w:r>
+        <w:t xml:space="preserve">or example, to deploy an </w:t>
+      </w:r>
+      <w:proofErr w:type="spellStart"/>
+      <w:r>
+        <w:t>iOS</w:t>
+      </w:r>
+      <w:proofErr w:type="spellEnd"/>
+      <w:r>
+        <w:t xml:space="preserve"> application, </w:t>
+      </w:r>
+      <w:proofErr w:type="spellStart"/>
+      <w:r>
+        <w:t>PhoneGap</w:t>
+      </w:r>
+      <w:proofErr w:type="spellEnd"/>
+      <w:r>
+        <w:t xml:space="preserve"> would provide an </w:t>
+      </w:r>
+      <w:proofErr w:type="spellStart"/>
+      <w:r>
+        <w:t>Xcode</w:t>
+      </w:r>
+      <w:proofErr w:type="spellEnd"/>
+      <w:r>
+        <w:t xml:space="preserve"> project model that is configured with the </w:t>
+      </w:r>
+      <w:proofErr w:type="spellStart"/>
+      <w:r>
+        <w:t>PhoneGap</w:t>
+      </w:r>
+      <w:proofErr w:type="spellEnd"/>
+      <w:r>
+        <w:t xml:space="preserve"> environment</w:t>
+      </w:r>
+      <w:r>
+        <w:t xml:space="preserve"> and is ready to be deployed on an </w:t>
+      </w:r>
+      <w:proofErr w:type="spellStart"/>
+      <w:r>
+        <w:t>iPhone</w:t>
+      </w:r>
+      <w:proofErr w:type="spellEnd"/>
+      <w:r>
+        <w:t xml:space="preserve">. </w:t>
       </w:r>
     </w:p>
     <w:p>
       <w:pPr>
         <w:pStyle w:val="Heading1"/>
       </w:pPr>
-      <w:bookmarkStart w:id="7" w:name="_Toc328689203"/>
-      <w:r>
-        <w:t>II. Architecture and Design</w:t>
-      </w:r>
-      <w:bookmarkEnd w:id="7"/>
+      <w:bookmarkStart w:id="12" w:name="_Toc329038168"/>
+      <w:r>
+        <w:lastRenderedPageBreak/>
+        <w:t>III. Conclusion</w:t>
+      </w:r>
+      <w:bookmarkEnd w:id="12"/>
     </w:p>
     <w:p>
       <w:pPr>
         <w:pStyle w:val="Heading2"/>
       </w:pPr>
-      <w:bookmarkStart w:id="8" w:name="_Toc328689204"/>
-      <w:r>
-        <w:t>II.1 Client Design</w:t>
-      </w:r>
-      <w:bookmarkEnd w:id="8"/>
-    </w:p>
-    <w:p>
-      <w:r>
-        <w:t xml:space="preserve">The </w:t>
-      </w:r>
-      <w:r>
-        <w:t>front end business logic of the application has been built using JavaScript that interconnec</w:t>
-      </w:r>
-      <w:r>
-        <w:t>ts with the service</w:t>
-      </w:r>
-      <w:r>
-        <w:t xml:space="preserve"> layer with AJAX communication. The initial campaign configuration is received in XML format and later converted into JSON and stored in </w:t>
-      </w:r>
-      <w:r>
-        <w:rPr>
-          <w:i/>
-        </w:rPr>
-        <w:t>localStorage</w:t>
-      </w:r>
-      <w:r>
-        <w:t xml:space="preserve">.  Furthermore, for greater flexibility, reusability, and manageability, each organizational unit such as list of campaigns, individual campaign, a single survey, etc. has been modeled with a JavaScript class that provides certain abstracted functionality and allows avoiding use of raw data. </w:t>
-      </w:r>
-    </w:p>
-    <w:p>
-      <w:r>
-        <w:t xml:space="preserve">Data that requires persistent storage space across multiple pages is stored in HTML5 localStorage. </w:t>
-      </w:r>
-      <w:r>
-        <w:t xml:space="preserve">When offline, the user’s responses are stored in this storage and later uploaded when Internet connectivity is available. </w:t>
-      </w:r>
-    </w:p>
-    <w:p>
-      <w:r>
-        <w:t>In order to be fully offline compatible, all JavaScript, HTML, and CSS files have been copied locally inside the PhoneGap integration.</w:t>
-      </w:r>
-      <w:r>
-        <w:t xml:space="preserve"> With this technology, the user will be able to fully interact with the application even if the device is completely offline. </w:t>
+      <w:bookmarkStart w:id="13" w:name="_Toc329038169"/>
+      <w:r>
+        <w:t>III.1 Hybrid Approach Advantage</w:t>
+      </w:r>
+      <w:r>
+        <w:t>s</w:t>
+      </w:r>
+      <w:bookmarkEnd w:id="13"/>
+    </w:p>
+    <w:p>
+      <w:r>
+        <w:t xml:space="preserve">Using the hybrid approach enabled single source management with native application deployment on several devices. With JavaScript as the underlying scripting language for implementing the business logic coupled with the device agnostic presentation layer supported by MWF, the application provided similar look and feel on almost all devices that were tested. </w:t>
+      </w:r>
+    </w:p>
+    <w:p>
+      <w:r>
+        <w:t xml:space="preserve">Furthermore, utilizing </w:t>
+      </w:r>
+      <w:proofErr w:type="spellStart"/>
+      <w:r>
+        <w:t>PhoneGap’s</w:t>
+      </w:r>
+      <w:proofErr w:type="spellEnd"/>
+      <w:r>
+        <w:t xml:space="preserve"> API for accessing the native device capabilities was fairly flexible and easy to use. We were able to provide seamless image capture capability without coding platform depending programming language – this allowed us to spend more time concentrating on writing the business logic and less time one finding differences between devices.</w:t>
       </w:r>
     </w:p>
     <w:p>
       <w:pPr>
         <w:pStyle w:val="Heading2"/>
       </w:pPr>
-      <w:bookmarkStart w:id="9" w:name="_Toc328689205"/>
+      <w:bookmarkStart w:id="14" w:name="_Toc329038170"/>
+      <w:r>
+        <w:t>III.2 Hybrid Disadvantages</w:t>
+      </w:r>
+      <w:bookmarkEnd w:id="14"/>
+      <w:r>
+        <w:t xml:space="preserve"> </w:t>
+      </w:r>
+    </w:p>
+    <w:p>
+      <w:r>
+        <w:t>Unfortunately, r</w:t>
+      </w:r>
+      <w:r>
+        <w:t>unning web pages within native containers are noticeably less responsive than actual native applications. This is partly due the touch</w:t>
+      </w:r>
+      <w:r>
+        <w:t xml:space="preserve"> event</w:t>
+      </w:r>
+      <w:r>
+        <w:t xml:space="preserve"> handling on certain devices that add about a 300ms delay before invoking the ‘click’ event handler </w:t>
+      </w:r>
+      <w:r>
+        <w:t>on DOM objects</w:t>
+      </w:r>
+      <w:r>
+        <w:softHyphen/>
+      </w:r>
+      <w:r>
+        <w:softHyphen/>
+      </w:r>
+      <w:r>
+        <w:softHyphen/>
+      </w:r>
+      <w:r>
+        <w:softHyphen/>
+      </w:r>
+      <w:r>
+        <w:softHyphen/>
+      </w:r>
+      <w:r>
+        <w:t xml:space="preserve">. To decrease this delay, instead of attaching events to click events, all user interactions should be attached to the touch events such as </w:t>
+      </w:r>
+      <w:proofErr w:type="spellStart"/>
+      <w:r>
+        <w:t>onTouchUp</w:t>
+      </w:r>
+      <w:proofErr w:type="spellEnd"/>
+      <w:r>
+        <w:t xml:space="preserve"> and </w:t>
+      </w:r>
+      <w:proofErr w:type="spellStart"/>
+      <w:r>
+        <w:t>onTouchDown</w:t>
+      </w:r>
+      <w:proofErr w:type="spellEnd"/>
+      <w:r>
+        <w:t xml:space="preserve">. Although this ads overhead to the source code, it produces much more responsive UI. </w:t>
+      </w:r>
+    </w:p>
+    <w:p>
+      <w:r>
+        <w:t xml:space="preserve">Another major issue with using </w:t>
+      </w:r>
+      <w:r>
+        <w:t xml:space="preserve">the </w:t>
+      </w:r>
+      <w:r>
+        <w:t xml:space="preserve">hybrid approach is </w:t>
+      </w:r>
+      <w:r>
+        <w:t xml:space="preserve">lack of functionality for </w:t>
+      </w:r>
+      <w:r>
+        <w:t xml:space="preserve">supporting background processes. This problem originates from two issues: mutual shared access between native application and </w:t>
+      </w:r>
+      <w:r>
+        <w:t xml:space="preserve">the </w:t>
+      </w:r>
+      <w:r>
+        <w:t xml:space="preserve">JavaScript application, </w:t>
+      </w:r>
       <w:r>
         <w:lastRenderedPageBreak/>
-        <w:t xml:space="preserve">II.2 </w:t>
-      </w:r>
-      <w:r>
-        <w:t>Presentation Layer</w:t>
-      </w:r>
-      <w:bookmarkEnd w:id="9"/>
-    </w:p>
-    <w:p>
-      <w:r>
-        <w:t xml:space="preserve">Mobile Web Framework’s presentation functionality has been utilized </w:t>
-      </w:r>
-      <w:r>
-        <w:t>to create a device agnostic</w:t>
-      </w:r>
-      <w:r>
-        <w:t xml:space="preserve"> user</w:t>
-      </w:r>
-      <w:r>
-        <w:t xml:space="preserve"> interface, compatible with most mobile browsers.  To support MWF in an offline environment, the CSS and JS files provided by the framework have been extracted for individual phones and are stored locally, on the device. </w:t>
-      </w:r>
-    </w:p>
-    <w:p>
-      <w:r>
-        <w:t>MWF release version 1.2 that was used for the development supports menu lists, buttons, double</w:t>
-      </w:r>
-      <w:r>
-        <w:t xml:space="preserve"> buttons,</w:t>
-      </w:r>
-      <w:r>
-        <w:t xml:space="preserve"> page headers and </w:t>
-      </w:r>
-      <w:r>
-        <w:t>footers along with other mobile optimized UI components. Since g</w:t>
-      </w:r>
-      <w:r>
-        <w:t>enerally, MWF entities are generated by either server-side technology such PHP or ASP.NET</w:t>
-      </w:r>
-      <w:r>
-        <w:t xml:space="preserve"> or are statically programmed</w:t>
-      </w:r>
-      <w:r>
-        <w:t xml:space="preserve">, </w:t>
-      </w:r>
-      <w:r>
-        <w:t xml:space="preserve">a JavaScript library was built modeling the decorator pattern that facilitates </w:t>
-      </w:r>
-      <w:r>
-        <w:t>dynamic creation of elements</w:t>
-      </w:r>
-      <w:r>
-        <w:t xml:space="preserve">. Utilizing the library, </w:t>
-      </w:r>
-      <w:r>
-        <w:t>it was</w:t>
-      </w:r>
-      <w:r>
-        <w:t xml:space="preserve"> much easier to</w:t>
-      </w:r>
-      <w:r>
-        <w:t xml:space="preserve"> programmatically create DOM elements that resemble the MWF structure</w:t>
-      </w:r>
-      <w:r>
-        <w:t xml:space="preserve"> and hence, allow</w:t>
-      </w:r>
-      <w:r>
-        <w:t xml:space="preserve"> more flexible models for rendering prompts, list of surveys, and other views required for the user interface. </w:t>
+        <w:t xml:space="preserve">and lack of support for background running processes by various devices. </w:t>
+      </w:r>
+    </w:p>
+    <w:p>
+      <w:r>
+        <w:t xml:space="preserve">With the current implementation of </w:t>
+      </w:r>
+      <w:proofErr w:type="spellStart"/>
+      <w:r>
+        <w:t>PhoneGap</w:t>
+      </w:r>
+      <w:proofErr w:type="spellEnd"/>
+      <w:r>
+        <w:t xml:space="preserve"> there is no atomic operation for locking data that is shared between the native code and the client side application. Therefore, it is not possible to provide mutual-exclusive shared access to a data structure while running background processes.</w:t>
+      </w:r>
+      <w:r>
+        <w:t xml:space="preserve"> </w:t>
+      </w:r>
+      <w:r>
+        <w:t xml:space="preserve">The second issue is with background process restrictions by the </w:t>
+      </w:r>
+      <w:proofErr w:type="spellStart"/>
+      <w:r>
+        <w:t>iOS</w:t>
+      </w:r>
+      <w:proofErr w:type="spellEnd"/>
+      <w:r>
+        <w:t xml:space="preserve"> platform.   </w:t>
       </w:r>
     </w:p>
     <w:p>
       <w:pPr>
         <w:pStyle w:val="Heading2"/>
       </w:pPr>
-      <w:bookmarkStart w:id="10" w:name="_Toc328689206"/>
-      <w:r>
-        <w:t>II.3</w:t>
-      </w:r>
-      <w:r>
-        <w:t xml:space="preserve"> </w:t>
-      </w:r>
-      <w:r>
-        <w:t xml:space="preserve">Back End </w:t>
-      </w:r>
-      <w:r>
-        <w:t>Exposed Services</w:t>
-      </w:r>
-      <w:bookmarkEnd w:id="10"/>
-    </w:p>
-    <w:p>
-      <w:r>
-        <w:t xml:space="preserve">The ohmage back end is a Java based REST server that handles authentication, data processing, and data analysis. Communication is based on the JSON data model, but large campaign configurations files are still based on XML. </w:t>
-      </w:r>
-      <w:r>
-        <w:t>Once authenticated, the user stores a hashed token that is sent with future requests.</w:t>
+      <w:bookmarkStart w:id="15" w:name="_Toc329038171"/>
+      <w:r>
+        <w:t>III.3 Future Direction</w:t>
+      </w:r>
+      <w:bookmarkEnd w:id="15"/>
+    </w:p>
+    <w:p>
+      <w:r>
+        <w:t>Ideally, all data upload should be done automatically</w:t>
+      </w:r>
+      <w:r>
+        <w:t xml:space="preserve"> via background processes running seamlessly to the user</w:t>
+      </w:r>
+      <w:r>
+        <w:t xml:space="preserve">. Unfortunately, this functionality is not currently supported due to restrictions on background processes by the </w:t>
+      </w:r>
+      <w:proofErr w:type="spellStart"/>
+      <w:r>
+        <w:t>iOS</w:t>
+      </w:r>
+      <w:proofErr w:type="spellEnd"/>
+      <w:r>
+        <w:t xml:space="preserve"> platform. We will explore other mechanisms (e.g. piggybacking on existing background events) to perform automatic data upload</w:t>
+      </w:r>
+      <w:r>
+        <w:t xml:space="preserve"> in the future releases</w:t>
+      </w:r>
+      <w:r>
+        <w:t xml:space="preserve">. We also plan to extend </w:t>
+      </w:r>
+      <w:proofErr w:type="spellStart"/>
+      <w:r>
+        <w:t>MWoC</w:t>
+      </w:r>
+      <w:proofErr w:type="spellEnd"/>
+      <w:r>
+        <w:t xml:space="preserve"> to support visualization of survey responses and basic data analysis</w:t>
+      </w:r>
+      <w:r>
+        <w:t xml:space="preserve"> as we find this will be helpful for users to interact with their personal data</w:t>
+      </w:r>
+      <w:r>
+        <w:t xml:space="preserve">. The </w:t>
+      </w:r>
+      <w:r>
+        <w:t>notification/</w:t>
+      </w:r>
+      <w:r>
+        <w:t xml:space="preserve">reminder feature can also be expanded to notify based on </w:t>
+      </w:r>
+      <w:proofErr w:type="spellStart"/>
+      <w:r>
+        <w:t>geolocation</w:t>
+      </w:r>
+      <w:proofErr w:type="spellEnd"/>
+      <w:r>
+        <w:t xml:space="preserve"> and context. </w:t>
+      </w:r>
+    </w:p>
+    <w:p>
+      <w:r>
+        <w:t xml:space="preserve">As for deployment, </w:t>
+      </w:r>
+      <w:proofErr w:type="spellStart"/>
+      <w:r>
+        <w:t>MWoC</w:t>
+      </w:r>
+      <w:proofErr w:type="spellEnd"/>
+      <w:r>
+        <w:t xml:space="preserve"> is an alternative to its </w:t>
+      </w:r>
+      <w:proofErr w:type="spellStart"/>
+      <w:r>
+        <w:t>ohmage</w:t>
+      </w:r>
+      <w:proofErr w:type="spellEnd"/>
+      <w:r>
+        <w:t xml:space="preserve"> android counterpart suited for studies that focuses on gathering experienced sample data. </w:t>
+      </w:r>
+      <w:proofErr w:type="spellStart"/>
+      <w:r>
+        <w:t>MWoC</w:t>
+      </w:r>
+      <w:proofErr w:type="spellEnd"/>
+      <w:r>
+        <w:t xml:space="preserve"> will be deployed in a behavioral research study of health and HIV-transmission risk behaviors of gay men and us</w:t>
+      </w:r>
+      <w:r>
+        <w:t>ed as an option in high school students</w:t>
+      </w:r>
+      <w:r>
+        <w:t xml:space="preserve"> for data collection and analysis lessons [4].  </w:t>
       </w:r>
     </w:p>
     <w:p>
       <w:pPr>
         <w:pStyle w:val="Heading2"/>
       </w:pPr>
-      <w:bookmarkStart w:id="11" w:name="_Toc328689207"/>
-      <w:r>
-        <w:t>II.4</w:t>
-      </w:r>
-      <w:r>
-        <w:t xml:space="preserve"> PhoneGap Integration</w:t>
-      </w:r>
-      <w:bookmarkEnd w:id="11"/>
-    </w:p>
-    <w:p>
-      <w:r>
-        <w:t>PhoneGap is a</w:t>
-      </w:r>
-      <w:r>
-        <w:t>n</w:t>
-      </w:r>
-      <w:r>
-        <w:t xml:space="preserve"> HTML5 application pla</w:t>
-      </w:r>
-      <w:r>
-        <w:t>tform that allows web based applications to interact with the mobile device’s native operating system. Primarily, the platform allows JavaScript running on the client device to access the device’s</w:t>
-      </w:r>
-      <w:r>
-        <w:t xml:space="preserve"> </w:t>
-      </w:r>
-      <w:r>
+      <w:bookmarkStart w:id="16" w:name="_Toc329038172"/>
+      <w:r>
+        <w:t>III.4 Screenshots</w:t>
+      </w:r>
+      <w:bookmarkEnd w:id="16"/>
+    </w:p>
+    <w:p>
+      <w:pPr>
+        <w:jc w:val="left"/>
+      </w:pPr>
+      <w:r>
+        <w:t xml:space="preserve">Below are </w:t>
+      </w:r>
+      <w:r>
+        <w:t xml:space="preserve">screenshots from the application. </w:t>
+      </w:r>
+    </w:p>
+    <w:p>
+      <w:pPr>
+        <w:jc w:val="center"/>
+      </w:pPr>
+      <w:r>
+        <w:rPr>
+          <w:noProof/>
+        </w:rPr>
         <w:lastRenderedPageBreak/>
-        <w:t>camera, file</w:t>
-      </w:r>
-      <w:r>
-        <w:t xml:space="preserve"> system</w:t>
-      </w:r>
-      <w:r>
-        <w:t xml:space="preserve">, </w:t>
-      </w:r>
-      <w:r>
-        <w:t>GPS, accelerometer and several other devices capabi</w:t>
-      </w:r>
-      <w:r>
-        <w:t xml:space="preserve">lities through a common abstracted JavaScript based API layer. </w:t>
-      </w:r>
-    </w:p>
-    <w:p>
-      <w:r>
-        <w:t>To deploy an application based on the platform, PhoneGap provides project source code for different devices that are ready to be deployed once integrated with the HTML/JS/CSS files.</w:t>
-      </w:r>
-      <w:r>
-        <w:t xml:space="preserve"> F</w:t>
-      </w:r>
-      <w:r>
-        <w:t>or example, to deploy an iOS application, PhoneGap would provide an Xcode project model that is configured with the PhoneGap environment</w:t>
-      </w:r>
-      <w:r>
-        <w:t xml:space="preserve"> and is ready to be deployed on an iPhone. </w:t>
-      </w:r>
-    </w:p>
-    <w:p>
-      <w:pPr>
-        <w:pStyle w:val="Heading1"/>
-      </w:pPr>
-      <w:bookmarkStart w:id="12" w:name="_Toc328689208"/>
-      <w:r>
-        <w:t>III. Conclusion</w:t>
-      </w:r>
-      <w:bookmarkEnd w:id="12"/>
-    </w:p>
-    <w:p>
-      <w:pPr>
-        <w:pStyle w:val="Heading2"/>
-      </w:pPr>
-      <w:bookmarkStart w:id="13" w:name="_Toc328689209"/>
-      <w:r>
-        <w:t>III.1 Hybrid Approach Advantage</w:t>
-      </w:r>
-      <w:r>
-        <w:t>s</w:t>
-      </w:r>
-      <w:bookmarkEnd w:id="13"/>
-    </w:p>
-    <w:p>
-      <w:r>
-        <w:t xml:space="preserve">Using the hybrid approach enabled single source management with native application deployment on several devices. With JavaScript as the underlying scripting language for implementing the business logic coupled with the device agnostic presentation layer supported by MWF, the application provided similar look and feel on almost all devices that were tested. </w:t>
-      </w:r>
-    </w:p>
-    <w:p>
-      <w:r>
-        <w:t>Furthermore, utilizing PhoneGap’s API for accessing the native device capabilities was fairly flexible and easy to use. We were able to provide seamless image capture capability without coding platform depending programming language – this allowed us to spend more time concentrating on writing the business logic and less time one finding differences between devices.</w:t>
-      </w:r>
-    </w:p>
-    <w:p>
-      <w:pPr>
-        <w:pStyle w:val="Heading2"/>
-      </w:pPr>
-      <w:bookmarkStart w:id="14" w:name="_Toc328689210"/>
-      <w:r>
-        <w:t>III.2 Hybrid Disadvantages</w:t>
-      </w:r>
-      <w:bookmarkEnd w:id="14"/>
-      <w:r>
-        <w:t xml:space="preserve"> </w:t>
-      </w:r>
-    </w:p>
-    <w:p>
-      <w:r>
-        <w:t>Unfortunately, r</w:t>
-      </w:r>
-      <w:r>
-        <w:t>unning web pages within native containers are noticeably less responsive than actual native applications. This is partly due the touch</w:t>
-      </w:r>
-      <w:r>
-        <w:t xml:space="preserve"> event</w:t>
-      </w:r>
-      <w:r>
-        <w:t xml:space="preserve"> handling on certain devices that add about a 300ms delay before invoking the ‘click’ event handler </w:t>
-      </w:r>
-      <w:r>
-        <w:t>on DOM objects</w:t>
-      </w:r>
-      <w:r>
-        <w:softHyphen/>
-      </w:r>
-      <w:r>
-        <w:softHyphen/>
-      </w:r>
-      <w:r>
-        <w:softHyphen/>
-      </w:r>
-      <w:r>
-        <w:softHyphen/>
-      </w:r>
-      <w:r>
-        <w:softHyphen/>
-      </w:r>
-      <w:r>
-        <w:t xml:space="preserve">. To decrease this </w:t>
-      </w:r>
-      <w:r>
-        <w:lastRenderedPageBreak/>
-        <w:t xml:space="preserve">delay, instead of attaching events to click events, all user interactions should be attached to the touch events such as onTouchUp and onTouchDown. Although this ads overhead to the source code, it produces much more responsive UI. </w:t>
-      </w:r>
-    </w:p>
-    <w:p>
-      <w:r>
-        <w:t xml:space="preserve">Another major issue with using </w:t>
-      </w:r>
-      <w:r>
-        <w:t xml:space="preserve">the </w:t>
-      </w:r>
-      <w:r>
-        <w:t xml:space="preserve">hybrid approach is </w:t>
-      </w:r>
-      <w:r>
-        <w:t xml:space="preserve">lack of functionality for </w:t>
-      </w:r>
-      <w:r>
-        <w:t xml:space="preserve">supporting background processes. This problem originates from two issues: mutual shared access between native application and </w:t>
-      </w:r>
-      <w:r>
-        <w:t xml:space="preserve">the </w:t>
-      </w:r>
-      <w:r>
-        <w:t xml:space="preserve">JavaScript application, and lack of support for background running processes by various devices. </w:t>
-      </w:r>
-    </w:p>
-    <w:p>
-      <w:r>
-        <w:t>With the current implementation of PhoneGap there is no atomic operation for locking data that is shared between the native code and the client side application. Therefore, it is not possible to provide mutual-exclusive shared access to a data structure while running background processes.</w:t>
-      </w:r>
-      <w:r>
-        <w:t xml:space="preserve"> </w:t>
-      </w:r>
-      <w:r>
-        <w:t xml:space="preserve">The second issue is with background process restrictions by the iOS platform.   </w:t>
-      </w:r>
-    </w:p>
-    <w:p>
-      <w:pPr>
-        <w:pStyle w:val="Heading2"/>
-      </w:pPr>
-      <w:bookmarkStart w:id="15" w:name="_Toc328689211"/>
-      <w:r>
-        <w:t>III.3 Future Direction</w:t>
-      </w:r>
-      <w:bookmarkEnd w:id="15"/>
-    </w:p>
-    <w:p>
-      <w:r>
-        <w:t>Ideally, all data upload should be done automatically</w:t>
-      </w:r>
-      <w:r>
-        <w:t xml:space="preserve"> via background processes running seamlessly to the user</w:t>
-      </w:r>
-      <w:r>
-        <w:t>. Unfortunately, this functionality is not currently supported due to restrictions on background processes by the iOS platform. We will explore other mechanisms (e.g. piggybacking on existing background events) to perform automatic data upload</w:t>
-      </w:r>
-      <w:r>
-        <w:t xml:space="preserve"> in the future releases</w:t>
-      </w:r>
-      <w:r>
-        <w:t>. We also plan to extend MWoC to support visualization of survey responses and basic data analysis</w:t>
-      </w:r>
-      <w:r>
-        <w:t xml:space="preserve"> as we find this will be helpful for users to interact with their personal data</w:t>
-      </w:r>
-      <w:r>
-        <w:t xml:space="preserve">. The </w:t>
-      </w:r>
-      <w:r>
-        <w:t>notification/</w:t>
-      </w:r>
-      <w:r>
-        <w:t xml:space="preserve">reminder feature can also be expanded to notify based on geolocation and context. </w:t>
-      </w:r>
-    </w:p>
-    <w:p>
-      <w:r>
-        <w:lastRenderedPageBreak/>
-        <w:t>As for deployment, MWoC is an alternative to its ohmage android counterpart suited for studies that focuses on gathering experienced sample data. MWoC will be deployed in a behavioral research study of health and HIV-transmission risk behaviors of gay men and us</w:t>
-      </w:r>
-      <w:r>
-        <w:t>ed as an option in high school students</w:t>
-      </w:r>
-      <w:r>
-        <w:t xml:space="preserve"> for data collection and analysis lessons [4].  </w:t>
-      </w:r>
-    </w:p>
-    <w:p>
-      <w:pPr>
-        <w:pStyle w:val="Heading2"/>
-      </w:pPr>
-      <w:bookmarkStart w:id="16" w:name="_Toc328689212"/>
-      <w:r>
-        <w:t>III.4 Screenshots</w:t>
-      </w:r>
-      <w:bookmarkEnd w:id="16"/>
-    </w:p>
-    <w:p>
-      <w:pPr>
-        <w:jc w:val="left"/>
-      </w:pPr>
-      <w:r>
-        <w:t xml:space="preserve">Below are </w:t>
-      </w:r>
-      <w:r>
-        <w:t xml:space="preserve">screenshots from the application. </w:t>
-      </w:r>
-    </w:p>
-    <w:p>
-      <w:pPr>
-        <w:jc w:val="center"/>
-      </w:pPr>
-      <w:r>
-        <w:rPr>
-          <w:noProof/>
-        </w:rPr>
         <w:drawing>
           <wp:inline distT="0" distB="0" distL="0" distR="0">
             <wp:extent cx="2099310" cy="3151825"/>
@@ -3016,7 +3527,6 @@
         <w:rPr>
           <w:noProof/>
         </w:rPr>
-        <w:lastRenderedPageBreak/>
         <w:drawing>
           <wp:inline distT="0" distB="0" distL="0" distR="0">
             <wp:extent cx="2101212" cy="3154680"/>
@@ -3072,6 +3582,7 @@
         <w:rPr>
           <w:noProof/>
         </w:rPr>
+        <w:lastRenderedPageBreak/>
         <w:drawing>
           <wp:inline distT="0" distB="0" distL="0" distR="0">
             <wp:extent cx="2101212" cy="3154680"/>
@@ -3127,7 +3638,6 @@
         <w:rPr>
           <w:noProof/>
         </w:rPr>
-        <w:lastRenderedPageBreak/>
         <w:drawing>
           <wp:inline distT="0" distB="0" distL="0" distR="0">
             <wp:extent cx="2101212" cy="3154680"/>
@@ -3183,6 +3693,7 @@
         <w:rPr>
           <w:noProof/>
         </w:rPr>
+        <w:lastRenderedPageBreak/>
         <w:drawing>
           <wp:inline distT="0" distB="0" distL="0" distR="0">
             <wp:extent cx="2101212" cy="3154680"/>
@@ -3238,7 +3749,6 @@
         <w:rPr>
           <w:noProof/>
         </w:rPr>
-        <w:lastRenderedPageBreak/>
         <w:drawing>
           <wp:inline distT="0" distB="0" distL="0" distR="0">
             <wp:extent cx="2101212" cy="3154680"/>
@@ -3294,6 +3804,7 @@
         <w:rPr>
           <w:noProof/>
         </w:rPr>
+        <w:lastRenderedPageBreak/>
         <w:drawing>
           <wp:inline distT="0" distB="0" distL="0" distR="0">
             <wp:extent cx="2101212" cy="3154680"/>
@@ -3349,7 +3860,6 @@
         <w:rPr>
           <w:noProof/>
         </w:rPr>
-        <w:lastRenderedPageBreak/>
         <w:drawing>
           <wp:inline distT="0" distB="0" distL="0" distR="0">
             <wp:extent cx="2101212" cy="3154680"/>
@@ -3405,6 +3915,7 @@
         <w:rPr>
           <w:noProof/>
         </w:rPr>
+        <w:lastRenderedPageBreak/>
         <w:drawing>
           <wp:inline distT="0" distB="0" distL="0" distR="0">
             <wp:extent cx="2101212" cy="3154680"/>
@@ -3460,7 +3971,6 @@
         <w:rPr>
           <w:noProof/>
         </w:rPr>
-        <w:lastRenderedPageBreak/>
         <w:drawing>
           <wp:inline distT="0" distB="0" distL="0" distR="0">
             <wp:extent cx="2101212" cy="3154680"/>
@@ -3516,6 +4026,7 @@
         <w:rPr>
           <w:noProof/>
         </w:rPr>
+        <w:lastRenderedPageBreak/>
         <w:drawing>
           <wp:inline distT="0" distB="0" distL="0" distR="0">
             <wp:extent cx="2101212" cy="3154680"/>
@@ -3571,7 +4082,6 @@
         <w:rPr>
           <w:noProof/>
         </w:rPr>
-        <w:lastRenderedPageBreak/>
         <w:drawing>
           <wp:inline distT="0" distB="0" distL="0" distR="0">
             <wp:extent cx="2101212" cy="3154680"/>
@@ -3627,6 +4137,7 @@
         <w:rPr>
           <w:noProof/>
         </w:rPr>
+        <w:lastRenderedPageBreak/>
         <w:drawing>
           <wp:inline distT="0" distB="0" distL="0" distR="0">
             <wp:extent cx="2101212" cy="3154680"/>
@@ -3682,7 +4193,6 @@
         <w:rPr>
           <w:noProof/>
         </w:rPr>
-        <w:lastRenderedPageBreak/>
         <w:drawing>
           <wp:inline distT="0" distB="0" distL="0" distR="0">
             <wp:extent cx="2101212" cy="3154680"/>
@@ -3803,8 +4313,13 @@
       <w:pStyle w:val="Header"/>
       <w:jc w:val="center"/>
     </w:pPr>
+    <w:proofErr w:type="spellStart"/>
     <w:r>
-      <w:t xml:space="preserve">MWoC </w:t>
+      <w:t>MWoC</w:t>
+    </w:r>
+    <w:proofErr w:type="spellEnd"/>
+    <w:r>
+      <w:t xml:space="preserve"> </w:t>
     </w:r>
     <w:sdt>
       <w:sdtPr>
@@ -3820,7 +4335,7 @@
             <w:rPr>
               <w:noProof/>
             </w:rPr>
-            <w:t>10</w:t>
+            <w:t>2</w:t>
           </w:r>
         </w:fldSimple>
       </w:sdtContent>
@@ -6373,7 +6888,7 @@
 </file>
 
 <file path=customXml/itemProps1.xml><?xml version="1.0" encoding="utf-8"?>
-<ds:datastoreItem xmlns:ds="http://schemas.openxmlformats.org/officeDocument/2006/customXml" ds:itemID="{CE423480-3B66-4AE6-BE2D-FB24F8532AA0}">
+<ds:datastoreItem xmlns:ds="http://schemas.openxmlformats.org/officeDocument/2006/customXml" ds:itemID="{78508B40-177F-4954-B10E-60DCE4B19027}">
   <ds:schemaRefs>
     <ds:schemaRef ds:uri="http://schemas.openxmlformats.org/officeDocument/2006/bibliography"/>
   </ds:schemaRefs>

</xml_diff>